<commit_message>
1.1 Version of the Assets List.
</commit_message>
<xml_diff>
--- a/DesignDocuments/Assets List.docx
+++ b/DesignDocuments/Assets List.docx
@@ -67,7 +67,7 @@
           <w:sz w:val="72"/>
           <w:szCs w:val="72"/>
         </w:rPr>
-        <w:t>A</w:t>
+        <w:t xml:space="preserve">RPG - </w:t>
       </w:r>
       <w:r>
         <w:rPr>
@@ -75,18 +75,16 @@
           <w:sz w:val="72"/>
           <w:szCs w:val="72"/>
         </w:rPr>
-        <w:t>SSETS LIST</w:t>
-      </w:r>
-    </w:p>
-    <w:p>
-      <w:pPr>
-        <w:jc w:val="center"/>
+        <w:t>A</w:t>
+      </w:r>
+      <w:r>
         <w:rPr>
           <w:b/>
           <w:sz w:val="72"/>
           <w:szCs w:val="72"/>
         </w:rPr>
-      </w:pPr>
+        <w:t>SSETS LIST</w:t>
+      </w:r>
     </w:p>
     <w:p>
       <w:pPr>
@@ -113,6 +111,16 @@
         <w:jc w:val="center"/>
         <w:rPr>
           <w:b/>
+          <w:sz w:val="72"/>
+          <w:szCs w:val="72"/>
+        </w:rPr>
+      </w:pPr>
+    </w:p>
+    <w:p>
+      <w:pPr>
+        <w:jc w:val="center"/>
+        <w:rPr>
+          <w:b/>
         </w:rPr>
       </w:pPr>
     </w:p>
@@ -176,8 +184,8 @@
       <w:pPr>
         <w:pStyle w:val="Prrafodelista"/>
         <w:numPr>
-          <w:ilvl w:val="0"/>
-          <w:numId w:val="1"/>
+          <w:ilvl w:val="1"/>
+          <w:numId w:val="9"/>
         </w:numPr>
         <w:jc w:val="center"/>
         <w:rPr>
@@ -402,11 +410,13 @@
           <w:b/>
         </w:rPr>
       </w:pPr>
-      <w:r>
-        <w:t>Walk animation</w:t>
-      </w:r>
-      <w:r>
-        <w:t>.</w:t>
+      <w:proofErr w:type="spellStart"/>
+      <w:r>
+        <w:t>Iddle</w:t>
+      </w:r>
+      <w:proofErr w:type="spellEnd"/>
+      <w:r>
+        <w:t xml:space="preserve"> animation.</w:t>
       </w:r>
     </w:p>
     <w:p>
@@ -422,7 +432,7 @@
         </w:rPr>
       </w:pPr>
       <w:r>
-        <w:t>Sword attack animation</w:t>
+        <w:t>Walk animation</w:t>
       </w:r>
       <w:r>
         <w:t>.</w:t>
@@ -441,7 +451,7 @@
         </w:rPr>
       </w:pPr>
       <w:r>
-        <w:t>Bow Attack animation</w:t>
+        <w:t>Sword attack animation</w:t>
       </w:r>
       <w:r>
         <w:t>.</w:t>
@@ -460,10 +470,45 @@
         </w:rPr>
       </w:pPr>
       <w:r>
+        <w:t>Bow Attack animation</w:t>
+      </w:r>
+      <w:r>
+        <w:t>.</w:t>
+      </w:r>
+    </w:p>
+    <w:p>
+      <w:pPr>
+        <w:pStyle w:val="Prrafodelista"/>
+        <w:numPr>
+          <w:ilvl w:val="0"/>
+          <w:numId w:val="2"/>
+        </w:numPr>
+        <w:jc w:val="both"/>
+        <w:rPr>
+          <w:b/>
+        </w:rPr>
+      </w:pPr>
+      <w:r>
         <w:t>Special ability animation</w:t>
       </w:r>
       <w:r>
         <w:t>.</w:t>
+      </w:r>
+    </w:p>
+    <w:p>
+      <w:pPr>
+        <w:pStyle w:val="Prrafodelista"/>
+        <w:numPr>
+          <w:ilvl w:val="0"/>
+          <w:numId w:val="2"/>
+        </w:numPr>
+        <w:jc w:val="both"/>
+        <w:rPr>
+          <w:b/>
+        </w:rPr>
+      </w:pPr>
+      <w:r>
+        <w:t>Die animation.</w:t>
       </w:r>
     </w:p>
     <w:p>
@@ -512,8 +557,13 @@
           <w:b/>
         </w:rPr>
       </w:pPr>
-      <w:r>
-        <w:t>Iddle animation</w:t>
+      <w:proofErr w:type="spellStart"/>
+      <w:r>
+        <w:t>Iddle</w:t>
+      </w:r>
+      <w:proofErr w:type="spellEnd"/>
+      <w:r>
+        <w:t xml:space="preserve"> animation</w:t>
       </w:r>
       <w:r>
         <w:t>.</w:t>
@@ -589,16 +639,7 @@
         </w:rPr>
       </w:pPr>
       <w:r>
-        <w:t>Die animation (I want to talk with you about that</w:t>
-      </w:r>
-      <w:r>
-        <w:t>, it is a lot of work to do a death anim, right?</w:t>
-      </w:r>
-      <w:r>
-        <w:t xml:space="preserve"> Or not</w:t>
-      </w:r>
-      <w:r>
-        <w:t>)</w:t>
+        <w:t>Die animation</w:t>
       </w:r>
       <w:r>
         <w:t>.</w:t>
@@ -638,8 +679,13 @@
           <w:b/>
         </w:rPr>
       </w:pPr>
-      <w:r>
-        <w:t>Iddle animation.</w:t>
+      <w:proofErr w:type="spellStart"/>
+      <w:r>
+        <w:t>Iddle</w:t>
+      </w:r>
+      <w:proofErr w:type="spellEnd"/>
+      <w:r>
+        <w:t xml:space="preserve"> animation.</w:t>
       </w:r>
     </w:p>
     <w:p>
@@ -682,6 +728,28 @@
     </w:p>
     <w:p>
       <w:pPr>
+        <w:pStyle w:val="Prrafodelista"/>
+        <w:numPr>
+          <w:ilvl w:val="0"/>
+          <w:numId w:val="6"/>
+        </w:numPr>
+        <w:jc w:val="both"/>
+        <w:rPr>
+          <w:b/>
+        </w:rPr>
+      </w:pPr>
+      <w:r>
+        <w:t>D</w:t>
+      </w:r>
+      <w:r>
+        <w:t>ie</w:t>
+      </w:r>
+      <w:r>
+        <w:t xml:space="preserve"> animation.</w:t>
+      </w:r>
+    </w:p>
+    <w:p>
+      <w:pPr>
         <w:jc w:val="both"/>
         <w:rPr>
           <w:b/>
@@ -825,22 +893,6 @@
           <w:b/>
         </w:rPr>
       </w:pPr>
-    </w:p>
-    <w:p>
-      <w:pPr>
-        <w:jc w:val="both"/>
-        <w:rPr>
-          <w:b/>
-        </w:rPr>
-      </w:pPr>
-    </w:p>
-    <w:p>
-      <w:pPr>
-        <w:jc w:val="both"/>
-        <w:rPr>
-          <w:b/>
-        </w:rPr>
-      </w:pPr>
       <w:r>
         <w:rPr>
           <w:b/>
@@ -920,10 +972,7 @@
         <w:t xml:space="preserve"> (</w:t>
       </w:r>
       <w:r>
-        <w:t xml:space="preserve">blue </w:t>
-      </w:r>
-      <w:r>
-        <w:t>colour</w:t>
+        <w:t>blue colour</w:t>
       </w:r>
       <w:r>
         <w:t xml:space="preserve"> and maybe </w:t>
@@ -1115,14 +1164,174 @@
           <w:b/>
         </w:rPr>
       </w:pPr>
-    </w:p>
-    <w:p>
-      <w:pPr>
-        <w:jc w:val="both"/>
-        <w:rPr>
-          <w:b/>
-        </w:rPr>
-      </w:pPr>
+      <w:r>
+        <w:rPr>
+          <w:b/>
+        </w:rPr>
+        <w:t>Details,</w:t>
+      </w:r>
+    </w:p>
+    <w:p>
+      <w:pPr>
+        <w:pStyle w:val="Prrafodelista"/>
+        <w:numPr>
+          <w:ilvl w:val="0"/>
+          <w:numId w:val="8"/>
+        </w:numPr>
+        <w:jc w:val="both"/>
+        <w:rPr>
+          <w:b/>
+        </w:rPr>
+      </w:pPr>
+      <w:r>
+        <w:t xml:space="preserve">King tree footprint (for the </w:t>
+      </w:r>
+      <w:r>
+        <w:t xml:space="preserve">history </w:t>
+      </w:r>
+      <w:r>
+        <w:t>level design).</w:t>
+      </w:r>
+    </w:p>
+    <w:p>
+      <w:pPr>
+        <w:jc w:val="both"/>
+        <w:rPr>
+          <w:b/>
+        </w:rPr>
+      </w:pPr>
+    </w:p>
+    <w:p>
+      <w:pPr>
+        <w:jc w:val="both"/>
+        <w:rPr>
+          <w:b/>
+        </w:rPr>
+      </w:pPr>
+    </w:p>
+    <w:p>
+      <w:pPr>
+        <w:jc w:val="both"/>
+        <w:rPr>
+          <w:b/>
+        </w:rPr>
+      </w:pPr>
+    </w:p>
+    <w:p>
+      <w:pPr>
+        <w:jc w:val="both"/>
+        <w:rPr>
+          <w:b/>
+        </w:rPr>
+      </w:pPr>
+    </w:p>
+    <w:p>
+      <w:pPr>
+        <w:jc w:val="both"/>
+        <w:rPr>
+          <w:b/>
+        </w:rPr>
+      </w:pPr>
+    </w:p>
+    <w:p>
+      <w:pPr>
+        <w:jc w:val="both"/>
+        <w:rPr>
+          <w:b/>
+        </w:rPr>
+      </w:pPr>
+    </w:p>
+    <w:p>
+      <w:pPr>
+        <w:jc w:val="both"/>
+        <w:rPr>
+          <w:b/>
+        </w:rPr>
+      </w:pPr>
+    </w:p>
+    <w:p>
+      <w:pPr>
+        <w:jc w:val="both"/>
+        <w:rPr>
+          <w:b/>
+        </w:rPr>
+      </w:pPr>
+    </w:p>
+    <w:p>
+      <w:pPr>
+        <w:jc w:val="both"/>
+        <w:rPr>
+          <w:b/>
+        </w:rPr>
+      </w:pPr>
+    </w:p>
+    <w:p>
+      <w:pPr>
+        <w:jc w:val="both"/>
+        <w:rPr>
+          <w:b/>
+        </w:rPr>
+      </w:pPr>
+    </w:p>
+    <w:p>
+      <w:pPr>
+        <w:jc w:val="both"/>
+        <w:rPr>
+          <w:b/>
+        </w:rPr>
+      </w:pPr>
+    </w:p>
+    <w:p>
+      <w:pPr>
+        <w:jc w:val="both"/>
+        <w:rPr>
+          <w:b/>
+        </w:rPr>
+      </w:pPr>
+    </w:p>
+    <w:p>
+      <w:pPr>
+        <w:jc w:val="both"/>
+        <w:rPr>
+          <w:b/>
+        </w:rPr>
+      </w:pPr>
+    </w:p>
+    <w:p>
+      <w:pPr>
+        <w:jc w:val="both"/>
+        <w:rPr>
+          <w:b/>
+        </w:rPr>
+      </w:pPr>
+    </w:p>
+    <w:p>
+      <w:pPr>
+        <w:jc w:val="both"/>
+        <w:rPr>
+          <w:b/>
+        </w:rPr>
+      </w:pPr>
+    </w:p>
+    <w:p>
+      <w:pPr>
+        <w:jc w:val="both"/>
+        <w:rPr>
+          <w:b/>
+        </w:rPr>
+      </w:pPr>
+    </w:p>
+    <w:p>
+      <w:pPr>
+        <w:jc w:val="both"/>
+        <w:rPr>
+          <w:b/>
+          <w:sz w:val="52"/>
+          <w:szCs w:val="52"/>
+        </w:rPr>
+      </w:pPr>
+      <w:bookmarkStart w:id="0" w:name="_GoBack"/>
+      <w:bookmarkEnd w:id="0"/>
     </w:p>
     <w:p>
       <w:pPr>
@@ -1247,8 +1456,6 @@
         </w:rPr>
         <w:t>, ordered as in the list above.</w:t>
       </w:r>
-      <w:bookmarkStart w:id="0" w:name="_GoBack"/>
-      <w:bookmarkEnd w:id="0"/>
     </w:p>
     <w:p>
       <w:pPr>
@@ -1477,7 +1684,6 @@
               <w:rPr>
                 <w:noProof/>
               </w:rPr>
-              <w:lastRenderedPageBreak/>
               <w:drawing>
                 <wp:anchor distT="0" distB="0" distL="114300" distR="114300" simplePos="0" relativeHeight="251665408" behindDoc="0" locked="0" layoutInCell="1" allowOverlap="1" wp14:anchorId="33779E74" wp14:editId="6B723212">
                   <wp:simplePos x="0" y="0"/>
@@ -2056,6 +2262,119 @@
     </w:lvl>
   </w:abstractNum>
   <w:abstractNum w:abstractNumId="1" w15:restartNumberingAfterBreak="0">
+    <w:nsid w:val="10EB4776"/>
+    <w:multiLevelType w:val="hybridMultilevel"/>
+    <w:tmpl w:val="98F2233A"/>
+    <w:lvl w:ilvl="0" w:tplc="08090001">
+      <w:start w:val="1"/>
+      <w:numFmt w:val="bullet"/>
+      <w:lvlText w:val=""/>
+      <w:lvlJc w:val="left"/>
+      <w:pPr>
+        <w:ind w:left="720" w:hanging="360"/>
+      </w:pPr>
+      <w:rPr>
+        <w:rFonts w:ascii="Symbol" w:hAnsi="Symbol" w:hint="default"/>
+      </w:rPr>
+    </w:lvl>
+    <w:lvl w:ilvl="1" w:tplc="08090003" w:tentative="1">
+      <w:start w:val="1"/>
+      <w:numFmt w:val="bullet"/>
+      <w:lvlText w:val="o"/>
+      <w:lvlJc w:val="left"/>
+      <w:pPr>
+        <w:ind w:left="1440" w:hanging="360"/>
+      </w:pPr>
+      <w:rPr>
+        <w:rFonts w:ascii="Courier New" w:hAnsi="Courier New" w:cs="Courier New" w:hint="default"/>
+      </w:rPr>
+    </w:lvl>
+    <w:lvl w:ilvl="2" w:tplc="08090005" w:tentative="1">
+      <w:start w:val="1"/>
+      <w:numFmt w:val="bullet"/>
+      <w:lvlText w:val=""/>
+      <w:lvlJc w:val="left"/>
+      <w:pPr>
+        <w:ind w:left="2160" w:hanging="360"/>
+      </w:pPr>
+      <w:rPr>
+        <w:rFonts w:ascii="Wingdings" w:hAnsi="Wingdings" w:hint="default"/>
+      </w:rPr>
+    </w:lvl>
+    <w:lvl w:ilvl="3" w:tplc="08090001" w:tentative="1">
+      <w:start w:val="1"/>
+      <w:numFmt w:val="bullet"/>
+      <w:lvlText w:val=""/>
+      <w:lvlJc w:val="left"/>
+      <w:pPr>
+        <w:ind w:left="2880" w:hanging="360"/>
+      </w:pPr>
+      <w:rPr>
+        <w:rFonts w:ascii="Symbol" w:hAnsi="Symbol" w:hint="default"/>
+      </w:rPr>
+    </w:lvl>
+    <w:lvl w:ilvl="4" w:tplc="08090003" w:tentative="1">
+      <w:start w:val="1"/>
+      <w:numFmt w:val="bullet"/>
+      <w:lvlText w:val="o"/>
+      <w:lvlJc w:val="left"/>
+      <w:pPr>
+        <w:ind w:left="3600" w:hanging="360"/>
+      </w:pPr>
+      <w:rPr>
+        <w:rFonts w:ascii="Courier New" w:hAnsi="Courier New" w:cs="Courier New" w:hint="default"/>
+      </w:rPr>
+    </w:lvl>
+    <w:lvl w:ilvl="5" w:tplc="08090005" w:tentative="1">
+      <w:start w:val="1"/>
+      <w:numFmt w:val="bullet"/>
+      <w:lvlText w:val=""/>
+      <w:lvlJc w:val="left"/>
+      <w:pPr>
+        <w:ind w:left="4320" w:hanging="360"/>
+      </w:pPr>
+      <w:rPr>
+        <w:rFonts w:ascii="Wingdings" w:hAnsi="Wingdings" w:hint="default"/>
+      </w:rPr>
+    </w:lvl>
+    <w:lvl w:ilvl="6" w:tplc="08090001" w:tentative="1">
+      <w:start w:val="1"/>
+      <w:numFmt w:val="bullet"/>
+      <w:lvlText w:val=""/>
+      <w:lvlJc w:val="left"/>
+      <w:pPr>
+        <w:ind w:left="5040" w:hanging="360"/>
+      </w:pPr>
+      <w:rPr>
+        <w:rFonts w:ascii="Symbol" w:hAnsi="Symbol" w:hint="default"/>
+      </w:rPr>
+    </w:lvl>
+    <w:lvl w:ilvl="7" w:tplc="08090003" w:tentative="1">
+      <w:start w:val="1"/>
+      <w:numFmt w:val="bullet"/>
+      <w:lvlText w:val="o"/>
+      <w:lvlJc w:val="left"/>
+      <w:pPr>
+        <w:ind w:left="5760" w:hanging="360"/>
+      </w:pPr>
+      <w:rPr>
+        <w:rFonts w:ascii="Courier New" w:hAnsi="Courier New" w:cs="Courier New" w:hint="default"/>
+      </w:rPr>
+    </w:lvl>
+    <w:lvl w:ilvl="8" w:tplc="08090005" w:tentative="1">
+      <w:start w:val="1"/>
+      <w:numFmt w:val="bullet"/>
+      <w:lvlText w:val=""/>
+      <w:lvlJc w:val="left"/>
+      <w:pPr>
+        <w:ind w:left="6480" w:hanging="360"/>
+      </w:pPr>
+      <w:rPr>
+        <w:rFonts w:ascii="Wingdings" w:hAnsi="Wingdings" w:hint="default"/>
+      </w:rPr>
+    </w:lvl>
+  </w:abstractNum>
+  <w:abstractNum w:abstractNumId="2" w15:restartNumberingAfterBreak="0">
     <w:nsid w:val="16840D29"/>
     <w:multiLevelType w:val="hybridMultilevel"/>
     <w:tmpl w:val="1A42CE86"/>
@@ -2168,7 +2487,7 @@
       </w:rPr>
     </w:lvl>
   </w:abstractNum>
-  <w:abstractNum w:abstractNumId="2" w15:restartNumberingAfterBreak="0">
+  <w:abstractNum w:abstractNumId="3" w15:restartNumberingAfterBreak="0">
     <w:nsid w:val="48645BC1"/>
     <w:multiLevelType w:val="hybridMultilevel"/>
     <w:tmpl w:val="83C83754"/>
@@ -2281,7 +2600,7 @@
       </w:rPr>
     </w:lvl>
   </w:abstractNum>
-  <w:abstractNum w:abstractNumId="3" w15:restartNumberingAfterBreak="0">
+  <w:abstractNum w:abstractNumId="4" w15:restartNumberingAfterBreak="0">
     <w:nsid w:val="491605DE"/>
     <w:multiLevelType w:val="hybridMultilevel"/>
     <w:tmpl w:val="7D989566"/>
@@ -2394,7 +2713,7 @@
       </w:rPr>
     </w:lvl>
   </w:abstractNum>
-  <w:abstractNum w:abstractNumId="4" w15:restartNumberingAfterBreak="0">
+  <w:abstractNum w:abstractNumId="5" w15:restartNumberingAfterBreak="0">
     <w:nsid w:val="650A72FE"/>
     <w:multiLevelType w:val="hybridMultilevel"/>
     <w:tmpl w:val="96A24BEC"/>
@@ -2507,7 +2826,7 @@
       </w:rPr>
     </w:lvl>
   </w:abstractNum>
-  <w:abstractNum w:abstractNumId="5" w15:restartNumberingAfterBreak="0">
+  <w:abstractNum w:abstractNumId="6" w15:restartNumberingAfterBreak="0">
     <w:nsid w:val="6ECC4F07"/>
     <w:multiLevelType w:val="hybridMultilevel"/>
     <w:tmpl w:val="E5BA90F8"/>
@@ -2620,7 +2939,120 @@
       </w:rPr>
     </w:lvl>
   </w:abstractNum>
-  <w:abstractNum w:abstractNumId="6" w15:restartNumberingAfterBreak="0">
+  <w:abstractNum w:abstractNumId="7" w15:restartNumberingAfterBreak="0">
+    <w:nsid w:val="705E15F7"/>
+    <w:multiLevelType w:val="multilevel"/>
+    <w:tmpl w:val="D8886EC2"/>
+    <w:lvl w:ilvl="0">
+      <w:start w:val="1"/>
+      <w:numFmt w:val="decimal"/>
+      <w:lvlText w:val="%1"/>
+      <w:lvlJc w:val="left"/>
+      <w:pPr>
+        <w:ind w:left="360" w:hanging="360"/>
+      </w:pPr>
+      <w:rPr>
+        <w:rFonts w:hint="default"/>
+      </w:rPr>
+    </w:lvl>
+    <w:lvl w:ilvl="1">
+      <w:start w:val="1"/>
+      <w:numFmt w:val="decimal"/>
+      <w:lvlText w:val="%1.%2"/>
+      <w:lvlJc w:val="left"/>
+      <w:pPr>
+        <w:ind w:left="7560" w:hanging="360"/>
+      </w:pPr>
+      <w:rPr>
+        <w:rFonts w:hint="default"/>
+      </w:rPr>
+    </w:lvl>
+    <w:lvl w:ilvl="2">
+      <w:start w:val="1"/>
+      <w:numFmt w:val="decimal"/>
+      <w:lvlText w:val="%1.%2.%3"/>
+      <w:lvlJc w:val="left"/>
+      <w:pPr>
+        <w:ind w:left="15120" w:hanging="720"/>
+      </w:pPr>
+      <w:rPr>
+        <w:rFonts w:hint="default"/>
+      </w:rPr>
+    </w:lvl>
+    <w:lvl w:ilvl="3">
+      <w:start w:val="1"/>
+      <w:numFmt w:val="decimal"/>
+      <w:lvlText w:val="%1.%2.%3.%4"/>
+      <w:lvlJc w:val="left"/>
+      <w:pPr>
+        <w:ind w:left="22320" w:hanging="720"/>
+      </w:pPr>
+      <w:rPr>
+        <w:rFonts w:hint="default"/>
+      </w:rPr>
+    </w:lvl>
+    <w:lvl w:ilvl="4">
+      <w:start w:val="1"/>
+      <w:numFmt w:val="decimal"/>
+      <w:lvlText w:val="%1.%2.%3.%4.%5"/>
+      <w:lvlJc w:val="left"/>
+      <w:pPr>
+        <w:ind w:left="29880" w:hanging="1080"/>
+      </w:pPr>
+      <w:rPr>
+        <w:rFonts w:hint="default"/>
+      </w:rPr>
+    </w:lvl>
+    <w:lvl w:ilvl="5">
+      <w:start w:val="1"/>
+      <w:numFmt w:val="decimal"/>
+      <w:lvlText w:val="%1.%2.%3.%4.%5.%6"/>
+      <w:lvlJc w:val="left"/>
+      <w:pPr>
+        <w:ind w:left="-28456" w:hanging="1080"/>
+      </w:pPr>
+      <w:rPr>
+        <w:rFonts w:hint="default"/>
+      </w:rPr>
+    </w:lvl>
+    <w:lvl w:ilvl="6">
+      <w:start w:val="1"/>
+      <w:numFmt w:val="decimal"/>
+      <w:lvlText w:val="%1.%2.%3.%4.%5.%6.%7"/>
+      <w:lvlJc w:val="left"/>
+      <w:pPr>
+        <w:ind w:left="-20896" w:hanging="1440"/>
+      </w:pPr>
+      <w:rPr>
+        <w:rFonts w:hint="default"/>
+      </w:rPr>
+    </w:lvl>
+    <w:lvl w:ilvl="7">
+      <w:start w:val="1"/>
+      <w:numFmt w:val="decimal"/>
+      <w:lvlText w:val="%1.%2.%3.%4.%5.%6.%7.%8"/>
+      <w:lvlJc w:val="left"/>
+      <w:pPr>
+        <w:ind w:left="-13696" w:hanging="1440"/>
+      </w:pPr>
+      <w:rPr>
+        <w:rFonts w:hint="default"/>
+      </w:rPr>
+    </w:lvl>
+    <w:lvl w:ilvl="8">
+      <w:start w:val="1"/>
+      <w:numFmt w:val="decimal"/>
+      <w:lvlText w:val="%1.%2.%3.%4.%5.%6.%7.%8.%9"/>
+      <w:lvlJc w:val="left"/>
+      <w:pPr>
+        <w:ind w:left="-6136" w:hanging="1800"/>
+      </w:pPr>
+      <w:rPr>
+        <w:rFonts w:hint="default"/>
+      </w:rPr>
+    </w:lvl>
+  </w:abstractNum>
+  <w:abstractNum w:abstractNumId="8" w15:restartNumberingAfterBreak="0">
     <w:nsid w:val="79741825"/>
     <w:multiLevelType w:val="multilevel"/>
     <w:tmpl w:val="F53EFA9A"/>
@@ -2734,25 +3166,31 @@
     </w:lvl>
   </w:abstractNum>
   <w:num w:numId="1">
-    <w:abstractNumId w:val="6"/>
+    <w:abstractNumId w:val="8"/>
   </w:num>
   <w:num w:numId="2">
+    <w:abstractNumId w:val="3"/>
+  </w:num>
+  <w:num w:numId="3">
     <w:abstractNumId w:val="2"/>
   </w:num>
-  <w:num w:numId="3">
-    <w:abstractNumId w:val="1"/>
-  </w:num>
   <w:num w:numId="4">
-    <w:abstractNumId w:val="3"/>
+    <w:abstractNumId w:val="4"/>
   </w:num>
   <w:num w:numId="5">
-    <w:abstractNumId w:val="4"/>
+    <w:abstractNumId w:val="5"/>
   </w:num>
   <w:num w:numId="6">
-    <w:abstractNumId w:val="5"/>
+    <w:abstractNumId w:val="6"/>
   </w:num>
   <w:num w:numId="7">
     <w:abstractNumId w:val="0"/>
+  </w:num>
+  <w:num w:numId="8">
+    <w:abstractNumId w:val="1"/>
+  </w:num>
+  <w:num w:numId="9">
+    <w:abstractNumId w:val="7"/>
   </w:num>
 </w:numbering>
 </file>
@@ -3589,7 +4027,7 @@
 </file>
 
 <file path=customXml/itemProps1.xml><?xml version="1.0" encoding="utf-8"?>
-<ds:datastoreItem xmlns:ds="http://schemas.openxmlformats.org/officeDocument/2006/customXml" ds:itemID="{BB9D6E0B-3398-4808-8AB2-77C779094E0F}">
+<ds:datastoreItem xmlns:ds="http://schemas.openxmlformats.org/officeDocument/2006/customXml" ds:itemID="{2EBACC8B-CD1C-4FE3-96EE-D5ADC05F3840}">
   <ds:schemaRefs>
     <ds:schemaRef ds:uri="http://schemas.openxmlformats.org/officeDocument/2006/bibliography"/>
   </ds:schemaRefs>

</xml_diff>